<commit_message>
fini route 2 de 28
</commit_message>
<xml_diff>
--- a/dev/liste route nessesaire.docx
+++ b/dev/liste route nessesaire.docx
@@ -143,7 +143,7 @@
       </w:tr>
       <w:tr>
         <w:trPr>
-          <w:trHeight w:val="317"/>
+          <w:trHeight w:val="444"/>
         </w:trPr>
         <w:tc>
           <w:tcPr>
@@ -248,6 +248,7 @@
         <w:tc>
           <w:tcPr>
             <w:tcW w:w="4525" w:type="dxa"/>
+            <w:shd w:val="clear" w:color="auto" w:fill="00B050"/>
             <w:vAlign w:val="center"/>
           </w:tcPr>
           <w:p>
@@ -270,6 +271,7 @@
         <w:tc>
           <w:tcPr>
             <w:tcW w:w="5245" w:type="dxa"/>
+            <w:shd w:val="clear" w:color="auto" w:fill="00B050"/>
           </w:tcPr>
           <w:p>
             <w:pPr>

</xml_diff>

<commit_message>
fini 2 route de personne
</commit_message>
<xml_diff>
--- a/dev/liste route nessesaire.docx
+++ b/dev/liste route nessesaire.docx
@@ -149,6 +149,7 @@
           <w:tcPr>
             <w:tcW w:w="2416" w:type="dxa"/>
             <w:vMerge w:val="restart"/>
+            <w:shd w:val="clear" w:color="auto" w:fill="00B050"/>
             <w:vAlign w:val="center"/>
           </w:tcPr>
           <w:p>
@@ -233,6 +234,7 @@
           <w:tcPr>
             <w:tcW w:w="2416" w:type="dxa"/>
             <w:vMerge/>
+            <w:shd w:val="clear" w:color="auto" w:fill="00B050"/>
             <w:vAlign w:val="center"/>
           </w:tcPr>
           <w:p>
@@ -299,6 +301,7 @@
           <w:tcPr>
             <w:tcW w:w="2416" w:type="dxa"/>
             <w:vMerge/>
+            <w:shd w:val="clear" w:color="auto" w:fill="00B050"/>
             <w:vAlign w:val="center"/>
           </w:tcPr>
           <w:p>
@@ -365,6 +368,7 @@
           <w:tcPr>
             <w:tcW w:w="2416" w:type="dxa"/>
             <w:vMerge/>
+            <w:shd w:val="clear" w:color="auto" w:fill="00B050"/>
             <w:vAlign w:val="center"/>
           </w:tcPr>
           <w:p>
@@ -431,6 +435,7 @@
           <w:tcPr>
             <w:tcW w:w="2416" w:type="dxa"/>
             <w:vMerge/>
+            <w:shd w:val="clear" w:color="auto" w:fill="00B050"/>
             <w:vAlign w:val="center"/>
           </w:tcPr>
           <w:p>
@@ -446,6 +451,7 @@
         <w:tc>
           <w:tcPr>
             <w:tcW w:w="4525" w:type="dxa"/>
+            <w:shd w:val="clear" w:color="auto" w:fill="00B050"/>
             <w:vAlign w:val="center"/>
           </w:tcPr>
           <w:p>
@@ -469,6 +475,7 @@
         <w:tc>
           <w:tcPr>
             <w:tcW w:w="5245" w:type="dxa"/>
+            <w:shd w:val="clear" w:color="auto" w:fill="00B050"/>
           </w:tcPr>
           <w:p>
             <w:pPr>
@@ -523,6 +530,7 @@
         <w:tc>
           <w:tcPr>
             <w:tcW w:w="4525" w:type="dxa"/>
+            <w:shd w:val="clear" w:color="auto" w:fill="00B050"/>
             <w:vAlign w:val="center"/>
           </w:tcPr>
           <w:p>
@@ -553,6 +561,7 @@
         <w:tc>
           <w:tcPr>
             <w:tcW w:w="5245" w:type="dxa"/>
+            <w:shd w:val="clear" w:color="auto" w:fill="00B050"/>
           </w:tcPr>
           <w:p>
             <w:pPr>
@@ -588,6 +597,7 @@
         <w:tc>
           <w:tcPr>
             <w:tcW w:w="4525" w:type="dxa"/>
+            <w:shd w:val="clear" w:color="auto" w:fill="00B050"/>
             <w:vAlign w:val="center"/>
           </w:tcPr>
           <w:p>
@@ -610,6 +620,7 @@
         <w:tc>
           <w:tcPr>
             <w:tcW w:w="5245" w:type="dxa"/>
+            <w:shd w:val="clear" w:color="auto" w:fill="00B050"/>
           </w:tcPr>
           <w:p>
             <w:pPr>

</xml_diff>

<commit_message>
fini tout les route de personne
</commit_message>
<xml_diff>
--- a/dev/liste route nessesaire.docx
+++ b/dev/liste route nessesaire.docx
@@ -512,6 +512,7 @@
           <w:tcPr>
             <w:tcW w:w="2416" w:type="dxa"/>
             <w:vMerge w:val="restart"/>
+            <w:shd w:val="clear" w:color="auto" w:fill="00B050"/>
             <w:vAlign w:val="center"/>
           </w:tcPr>
           <w:p>
@@ -582,6 +583,7 @@
           <w:tcPr>
             <w:tcW w:w="2416" w:type="dxa"/>
             <w:vMerge/>
+            <w:shd w:val="clear" w:color="auto" w:fill="00B050"/>
             <w:vAlign w:val="center"/>
           </w:tcPr>
           <w:p>
@@ -641,6 +643,7 @@
           <w:tcPr>
             <w:tcW w:w="2416" w:type="dxa"/>
             <w:vMerge/>
+            <w:shd w:val="clear" w:color="auto" w:fill="00B050"/>
             <w:vAlign w:val="center"/>
           </w:tcPr>
           <w:p>
@@ -656,6 +659,7 @@
         <w:tc>
           <w:tcPr>
             <w:tcW w:w="4525" w:type="dxa"/>
+            <w:shd w:val="clear" w:color="auto" w:fill="00B050"/>
             <w:vAlign w:val="center"/>
           </w:tcPr>
           <w:p>
@@ -678,6 +682,7 @@
         <w:tc>
           <w:tcPr>
             <w:tcW w:w="5245" w:type="dxa"/>
+            <w:shd w:val="clear" w:color="auto" w:fill="00B050"/>
           </w:tcPr>
           <w:p>
             <w:pPr>
@@ -698,6 +703,7 @@
           <w:tcPr>
             <w:tcW w:w="2416" w:type="dxa"/>
             <w:vMerge/>
+            <w:shd w:val="clear" w:color="auto" w:fill="00B050"/>
             <w:vAlign w:val="center"/>
           </w:tcPr>
           <w:p>
@@ -713,6 +719,7 @@
         <w:tc>
           <w:tcPr>
             <w:tcW w:w="4525" w:type="dxa"/>
+            <w:shd w:val="clear" w:color="auto" w:fill="00B050"/>
             <w:vAlign w:val="center"/>
           </w:tcPr>
           <w:p>
@@ -727,6 +734,7 @@
         <w:tc>
           <w:tcPr>
             <w:tcW w:w="5245" w:type="dxa"/>
+            <w:shd w:val="clear" w:color="auto" w:fill="00B050"/>
           </w:tcPr>
           <w:p>
             <w:pPr>
@@ -755,6 +763,7 @@
           <w:tcPr>
             <w:tcW w:w="2416" w:type="dxa"/>
             <w:vMerge/>
+            <w:shd w:val="clear" w:color="auto" w:fill="00B050"/>
             <w:vAlign w:val="center"/>
           </w:tcPr>
           <w:p>
@@ -770,6 +779,7 @@
         <w:tc>
           <w:tcPr>
             <w:tcW w:w="4525" w:type="dxa"/>
+            <w:shd w:val="clear" w:color="auto" w:fill="00B050"/>
             <w:vAlign w:val="center"/>
           </w:tcPr>
           <w:p>
@@ -792,6 +802,7 @@
         <w:tc>
           <w:tcPr>
             <w:tcW w:w="5245" w:type="dxa"/>
+            <w:shd w:val="clear" w:color="auto" w:fill="00B050"/>
           </w:tcPr>
           <w:p>
             <w:pPr>

</xml_diff>

<commit_message>
reste seulement documentation de l'api a faire
</commit_message>
<xml_diff>
--- a/dev/liste route nessesaire.docx
+++ b/dev/liste route nessesaire.docx
@@ -831,6 +831,7 @@
           <w:tcPr>
             <w:tcW w:w="2416" w:type="dxa"/>
             <w:vMerge w:val="restart"/>
+            <w:shd w:val="clear" w:color="auto" w:fill="00B050"/>
             <w:vAlign w:val="center"/>
           </w:tcPr>
           <w:p>
@@ -849,6 +850,7 @@
         <w:tc>
           <w:tcPr>
             <w:tcW w:w="4525" w:type="dxa"/>
+            <w:shd w:val="clear" w:color="auto" w:fill="00B050"/>
             <w:vAlign w:val="center"/>
           </w:tcPr>
           <w:p>
@@ -879,6 +881,7 @@
         <w:tc>
           <w:tcPr>
             <w:tcW w:w="5245" w:type="dxa"/>
+            <w:shd w:val="clear" w:color="auto" w:fill="00B050"/>
           </w:tcPr>
           <w:p>
             <w:pPr>
@@ -899,6 +902,7 @@
           <w:tcPr>
             <w:tcW w:w="2416" w:type="dxa"/>
             <w:vMerge/>
+            <w:shd w:val="clear" w:color="auto" w:fill="00B050"/>
             <w:vAlign w:val="center"/>
           </w:tcPr>
           <w:p>
@@ -914,6 +918,7 @@
         <w:tc>
           <w:tcPr>
             <w:tcW w:w="4525" w:type="dxa"/>
+            <w:shd w:val="clear" w:color="auto" w:fill="00B050"/>
             <w:vAlign w:val="center"/>
           </w:tcPr>
           <w:p>
@@ -936,6 +941,7 @@
         <w:tc>
           <w:tcPr>
             <w:tcW w:w="5245" w:type="dxa"/>
+            <w:shd w:val="clear" w:color="auto" w:fill="00B050"/>
           </w:tcPr>
           <w:p>
             <w:pPr>
@@ -956,6 +962,7 @@
           <w:tcPr>
             <w:tcW w:w="2416" w:type="dxa"/>
             <w:vMerge/>
+            <w:shd w:val="clear" w:color="auto" w:fill="00B050"/>
             <w:vAlign w:val="center"/>
           </w:tcPr>
           <w:p>
@@ -971,6 +978,7 @@
         <w:tc>
           <w:tcPr>
             <w:tcW w:w="4525" w:type="dxa"/>
+            <w:shd w:val="clear" w:color="auto" w:fill="00B050"/>
             <w:vAlign w:val="center"/>
           </w:tcPr>
           <w:p>
@@ -993,6 +1001,7 @@
         <w:tc>
           <w:tcPr>
             <w:tcW w:w="5245" w:type="dxa"/>
+            <w:shd w:val="clear" w:color="auto" w:fill="00B050"/>
           </w:tcPr>
           <w:p>
             <w:pPr>
@@ -1013,6 +1022,7 @@
           <w:tcPr>
             <w:tcW w:w="2416" w:type="dxa"/>
             <w:vMerge/>
+            <w:shd w:val="clear" w:color="auto" w:fill="00B050"/>
             <w:vAlign w:val="center"/>
           </w:tcPr>
           <w:p>
@@ -1028,6 +1038,7 @@
         <w:tc>
           <w:tcPr>
             <w:tcW w:w="4525" w:type="dxa"/>
+            <w:shd w:val="clear" w:color="auto" w:fill="00B050"/>
             <w:vAlign w:val="center"/>
           </w:tcPr>
           <w:p>
@@ -1042,6 +1053,7 @@
         <w:tc>
           <w:tcPr>
             <w:tcW w:w="5245" w:type="dxa"/>
+            <w:shd w:val="clear" w:color="auto" w:fill="00B050"/>
           </w:tcPr>
           <w:p>
             <w:pPr>
@@ -1070,6 +1082,7 @@
           <w:tcPr>
             <w:tcW w:w="2416" w:type="dxa"/>
             <w:vMerge/>
+            <w:shd w:val="clear" w:color="auto" w:fill="00B050"/>
             <w:vAlign w:val="center"/>
           </w:tcPr>
           <w:p>
@@ -1085,6 +1098,7 @@
         <w:tc>
           <w:tcPr>
             <w:tcW w:w="4525" w:type="dxa"/>
+            <w:shd w:val="clear" w:color="auto" w:fill="00B050"/>
             <w:vAlign w:val="center"/>
           </w:tcPr>
           <w:p>
@@ -1107,6 +1121,7 @@
         <w:tc>
           <w:tcPr>
             <w:tcW w:w="5245" w:type="dxa"/>
+            <w:shd w:val="clear" w:color="auto" w:fill="00B050"/>
           </w:tcPr>
           <w:p>
             <w:pPr>
@@ -1124,6 +1139,92 @@
             <w:r>
               <w:t>{id}</w:t>
             </w:r>
+          </w:p>
+        </w:tc>
+      </w:tr>
+      <w:tr>
+        <w:trPr>
+          <w:trHeight w:val="302"/>
+        </w:trPr>
+        <w:tc>
+          <w:tcPr>
+            <w:tcW w:w="2416" w:type="dxa"/>
+            <w:vMerge w:val="restart"/>
+            <w:shd w:val="clear" w:color="auto" w:fill="00B050"/>
+            <w:vAlign w:val="center"/>
+          </w:tcPr>
+          <w:p>
+            <w:pPr>
+              <w:jc w:val="center"/>
+            </w:pPr>
+            <w:proofErr w:type="spellStart"/>
+            <w:r>
+              <w:rPr>
+                <w:sz w:val="44"/>
+                <w:szCs w:val="44"/>
+              </w:rPr>
+              <w:t>soustaches</w:t>
+            </w:r>
+            <w:proofErr w:type="spellEnd"/>
+          </w:p>
+        </w:tc>
+        <w:tc>
+          <w:tcPr>
+            <w:tcW w:w="4525" w:type="dxa"/>
+            <w:shd w:val="clear" w:color="auto" w:fill="00B050"/>
+            <w:vAlign w:val="center"/>
+          </w:tcPr>
+          <w:p>
+            <w:pPr>
+              <w:jc w:val="center"/>
+            </w:pPr>
+            <w:r>
+              <w:t xml:space="preserve">Liste de </w:t>
+            </w:r>
+            <w:proofErr w:type="spellStart"/>
+            <w:r>
+              <w:t>tout</w:t>
+            </w:r>
+            <w:proofErr w:type="spellEnd"/>
+            <w:r>
+              <w:t xml:space="preserve"> les </w:t>
+            </w:r>
+            <w:proofErr w:type="spellStart"/>
+            <w:r>
+              <w:t>sous-tache</w:t>
+            </w:r>
+            <w:proofErr w:type="spellEnd"/>
+            <w:r>
+              <w:t>(</w:t>
+            </w:r>
+            <w:proofErr w:type="spellStart"/>
+            <w:r>
+              <w:t>get</w:t>
+            </w:r>
+            <w:proofErr w:type="spellEnd"/>
+            <w:r>
+              <w:t xml:space="preserve"> all)</w:t>
+            </w:r>
+          </w:p>
+        </w:tc>
+        <w:tc>
+          <w:tcPr>
+            <w:tcW w:w="5245" w:type="dxa"/>
+            <w:shd w:val="clear" w:color="auto" w:fill="00B050"/>
+          </w:tcPr>
+          <w:p>
+            <w:pPr>
+              <w:ind w:left="360"/>
+              <w:jc w:val="center"/>
+            </w:pPr>
+            <w:r>
+              <w:t>/api/</w:t>
+            </w:r>
+            <w:proofErr w:type="spellStart"/>
+            <w:r>
+              <w:t>soustache</w:t>
+            </w:r>
+            <w:proofErr w:type="spellEnd"/>
           </w:p>
         </w:tc>
       </w:tr>
@@ -1135,6 +1236,7 @@
           <w:tcPr>
             <w:tcW w:w="2416" w:type="dxa"/>
             <w:vMerge/>
+            <w:shd w:val="clear" w:color="auto" w:fill="00B050"/>
             <w:vAlign w:val="center"/>
           </w:tcPr>
           <w:p>
@@ -1150,20 +1252,38 @@
         <w:tc>
           <w:tcPr>
             <w:tcW w:w="4525" w:type="dxa"/>
-            <w:vAlign w:val="center"/>
-          </w:tcPr>
-          <w:p>
-            <w:pPr>
-              <w:jc w:val="center"/>
-            </w:pPr>
-            <w:r>
-              <w:t>Changer l’état du projet(update)</w:t>
+            <w:shd w:val="clear" w:color="auto" w:fill="00B050"/>
+            <w:vAlign w:val="center"/>
+          </w:tcPr>
+          <w:p>
+            <w:pPr>
+              <w:jc w:val="center"/>
+            </w:pPr>
+            <w:r>
+              <w:t xml:space="preserve">Une </w:t>
+            </w:r>
+            <w:proofErr w:type="spellStart"/>
+            <w:r>
+              <w:t>sous-tache</w:t>
+            </w:r>
+            <w:proofErr w:type="spellEnd"/>
+            <w:r>
+              <w:t>(</w:t>
+            </w:r>
+            <w:proofErr w:type="spellStart"/>
+            <w:r>
+              <w:t>get</w:t>
+            </w:r>
+            <w:proofErr w:type="spellEnd"/>
+            <w:r>
+              <w:t>)</w:t>
             </w:r>
           </w:p>
         </w:tc>
         <w:tc>
           <w:tcPr>
             <w:tcW w:w="5245" w:type="dxa"/>
+            <w:shd w:val="clear" w:color="auto" w:fill="00B050"/>
           </w:tcPr>
           <w:p>
             <w:pPr>
@@ -1171,13 +1291,252 @@
               <w:jc w:val="center"/>
             </w:pPr>
             <w:r>
-              <w:t>/api/projets/</w:t>
-            </w:r>
-            <w:proofErr w:type="spellStart"/>
-            <w:r>
-              <w:t>etat</w:t>
-            </w:r>
-            <w:proofErr w:type="spellEnd"/>
+              <w:t>/api/</w:t>
+            </w:r>
+            <w:proofErr w:type="spellStart"/>
+            <w:r>
+              <w:t>soustache</w:t>
+            </w:r>
+            <w:proofErr w:type="spellEnd"/>
+            <w:r>
+              <w:t>{id}</w:t>
+            </w:r>
+          </w:p>
+        </w:tc>
+      </w:tr>
+      <w:tr>
+        <w:trPr>
+          <w:trHeight w:val="297"/>
+        </w:trPr>
+        <w:tc>
+          <w:tcPr>
+            <w:tcW w:w="2416" w:type="dxa"/>
+            <w:vMerge/>
+            <w:shd w:val="clear" w:color="auto" w:fill="00B050"/>
+            <w:vAlign w:val="center"/>
+          </w:tcPr>
+          <w:p>
+            <w:pPr>
+              <w:jc w:val="center"/>
+              <w:rPr>
+                <w:sz w:val="44"/>
+                <w:szCs w:val="44"/>
+              </w:rPr>
+            </w:pPr>
+          </w:p>
+        </w:tc>
+        <w:tc>
+          <w:tcPr>
+            <w:tcW w:w="4525" w:type="dxa"/>
+            <w:shd w:val="clear" w:color="auto" w:fill="00B050"/>
+            <w:vAlign w:val="center"/>
+          </w:tcPr>
+          <w:p>
+            <w:pPr>
+              <w:jc w:val="center"/>
+            </w:pPr>
+            <w:r>
+              <w:t xml:space="preserve">Ajouter une </w:t>
+            </w:r>
+            <w:proofErr w:type="spellStart"/>
+            <w:r>
+              <w:t>sous-tache</w:t>
+            </w:r>
+            <w:proofErr w:type="spellEnd"/>
+            <w:r>
+              <w:t>(</w:t>
+            </w:r>
+            <w:proofErr w:type="spellStart"/>
+            <w:r>
+              <w:t>add</w:t>
+            </w:r>
+            <w:proofErr w:type="spellEnd"/>
+            <w:r>
+              <w:t>)</w:t>
+            </w:r>
+          </w:p>
+        </w:tc>
+        <w:tc>
+          <w:tcPr>
+            <w:tcW w:w="5245" w:type="dxa"/>
+            <w:shd w:val="clear" w:color="auto" w:fill="00B050"/>
+          </w:tcPr>
+          <w:p>
+            <w:pPr>
+              <w:ind w:left="360"/>
+              <w:jc w:val="center"/>
+            </w:pPr>
+            <w:r>
+              <w:t>/api/</w:t>
+            </w:r>
+            <w:proofErr w:type="spellStart"/>
+            <w:r>
+              <w:t>soustache</w:t>
+            </w:r>
+            <w:proofErr w:type="spellEnd"/>
+            <w:r>
+              <w:t>/ajout</w:t>
+            </w:r>
+          </w:p>
+        </w:tc>
+      </w:tr>
+      <w:tr>
+        <w:trPr>
+          <w:trHeight w:val="297"/>
+        </w:trPr>
+        <w:tc>
+          <w:tcPr>
+            <w:tcW w:w="2416" w:type="dxa"/>
+            <w:vMerge/>
+            <w:shd w:val="clear" w:color="auto" w:fill="00B050"/>
+            <w:vAlign w:val="center"/>
+          </w:tcPr>
+          <w:p>
+            <w:pPr>
+              <w:jc w:val="center"/>
+              <w:rPr>
+                <w:sz w:val="44"/>
+                <w:szCs w:val="44"/>
+              </w:rPr>
+            </w:pPr>
+          </w:p>
+        </w:tc>
+        <w:tc>
+          <w:tcPr>
+            <w:tcW w:w="4525" w:type="dxa"/>
+            <w:shd w:val="clear" w:color="auto" w:fill="00B050"/>
+            <w:vAlign w:val="center"/>
+          </w:tcPr>
+          <w:p>
+            <w:pPr>
+              <w:jc w:val="center"/>
+            </w:pPr>
+            <w:r>
+              <w:t xml:space="preserve">Modifier une </w:t>
+            </w:r>
+            <w:proofErr w:type="spellStart"/>
+            <w:r>
+              <w:t>sous-tache</w:t>
+            </w:r>
+            <w:proofErr w:type="spellEnd"/>
+            <w:r>
+              <w:t>(update)</w:t>
+            </w:r>
+          </w:p>
+        </w:tc>
+        <w:tc>
+          <w:tcPr>
+            <w:tcW w:w="5245" w:type="dxa"/>
+            <w:shd w:val="clear" w:color="auto" w:fill="00B050"/>
+          </w:tcPr>
+          <w:p>
+            <w:pPr>
+              <w:ind w:left="360"/>
+              <w:jc w:val="center"/>
+            </w:pPr>
+            <w:r>
+              <w:t>/api/</w:t>
+            </w:r>
+            <w:proofErr w:type="spellStart"/>
+            <w:r>
+              <w:t>soustache</w:t>
+            </w:r>
+            <w:proofErr w:type="spellEnd"/>
+            <w:r>
+              <w:t>/</w:t>
+            </w:r>
+            <w:proofErr w:type="spellStart"/>
+            <w:r>
+              <w:t>modif</w:t>
+            </w:r>
+            <w:proofErr w:type="spellEnd"/>
+            <w:r>
+              <w:t>/{id}</w:t>
+            </w:r>
+          </w:p>
+        </w:tc>
+      </w:tr>
+      <w:tr>
+        <w:trPr>
+          <w:trHeight w:val="297"/>
+        </w:trPr>
+        <w:tc>
+          <w:tcPr>
+            <w:tcW w:w="2416" w:type="dxa"/>
+            <w:vMerge/>
+            <w:shd w:val="clear" w:color="auto" w:fill="00B050"/>
+            <w:vAlign w:val="center"/>
+          </w:tcPr>
+          <w:p>
+            <w:pPr>
+              <w:jc w:val="center"/>
+              <w:rPr>
+                <w:sz w:val="44"/>
+                <w:szCs w:val="44"/>
+              </w:rPr>
+            </w:pPr>
+          </w:p>
+        </w:tc>
+        <w:tc>
+          <w:tcPr>
+            <w:tcW w:w="4525" w:type="dxa"/>
+            <w:shd w:val="clear" w:color="auto" w:fill="00B050"/>
+            <w:vAlign w:val="center"/>
+          </w:tcPr>
+          <w:p>
+            <w:pPr>
+              <w:jc w:val="center"/>
+            </w:pPr>
+            <w:r>
+              <w:t xml:space="preserve">Supprimer une </w:t>
+            </w:r>
+            <w:proofErr w:type="spellStart"/>
+            <w:r>
+              <w:t>sous-tache</w:t>
+            </w:r>
+            <w:proofErr w:type="spellEnd"/>
+            <w:r>
+              <w:t>(</w:t>
+            </w:r>
+            <w:proofErr w:type="spellStart"/>
+            <w:r>
+              <w:t>delete</w:t>
+            </w:r>
+            <w:proofErr w:type="spellEnd"/>
+            <w:r>
+              <w:t>)</w:t>
+            </w:r>
+          </w:p>
+        </w:tc>
+        <w:tc>
+          <w:tcPr>
+            <w:tcW w:w="5245" w:type="dxa"/>
+            <w:shd w:val="clear" w:color="auto" w:fill="00B050"/>
+          </w:tcPr>
+          <w:p>
+            <w:pPr>
+              <w:ind w:left="360"/>
+              <w:jc w:val="center"/>
+            </w:pPr>
+            <w:r>
+              <w:t>/api/</w:t>
+            </w:r>
+            <w:proofErr w:type="spellStart"/>
+            <w:r>
+              <w:t>soustache</w:t>
+            </w:r>
+            <w:proofErr w:type="spellEnd"/>
+            <w:r>
+              <w:t>/</w:t>
+            </w:r>
+            <w:proofErr w:type="spellStart"/>
+            <w:r>
+              <w:t>delete</w:t>
+            </w:r>
+            <w:proofErr w:type="spellEnd"/>
+            <w:r>
+              <w:t>{id}</w:t>
+            </w:r>
           </w:p>
         </w:tc>
       </w:tr>
@@ -1189,26 +1548,26 @@
           <w:tcPr>
             <w:tcW w:w="2416" w:type="dxa"/>
             <w:vMerge w:val="restart"/>
-            <w:vAlign w:val="center"/>
-          </w:tcPr>
-          <w:p>
-            <w:pPr>
-              <w:jc w:val="center"/>
-            </w:pPr>
-            <w:proofErr w:type="spellStart"/>
+            <w:shd w:val="clear" w:color="auto" w:fill="00B050"/>
+            <w:vAlign w:val="center"/>
+          </w:tcPr>
+          <w:p>
+            <w:pPr>
+              <w:jc w:val="center"/>
+            </w:pPr>
             <w:r>
               <w:rPr>
                 <w:sz w:val="44"/>
                 <w:szCs w:val="44"/>
               </w:rPr>
-              <w:t>soustaches</w:t>
-            </w:r>
-            <w:proofErr w:type="spellEnd"/>
+              <w:t>taches</w:t>
+            </w:r>
           </w:p>
         </w:tc>
         <w:tc>
           <w:tcPr>
             <w:tcW w:w="4525" w:type="dxa"/>
+            <w:shd w:val="clear" w:color="auto" w:fill="00B050"/>
             <w:vAlign w:val="center"/>
           </w:tcPr>
           <w:p>
@@ -1224,15 +1583,7 @@
             </w:r>
             <w:proofErr w:type="spellEnd"/>
             <w:r>
-              <w:t xml:space="preserve"> les </w:t>
-            </w:r>
-            <w:proofErr w:type="spellStart"/>
-            <w:r>
-              <w:t>sous-tache</w:t>
-            </w:r>
-            <w:proofErr w:type="spellEnd"/>
-            <w:r>
-              <w:t>(</w:t>
+              <w:t xml:space="preserve"> les taches(</w:t>
             </w:r>
             <w:proofErr w:type="spellStart"/>
             <w:r>
@@ -1247,6 +1598,7 @@
         <w:tc>
           <w:tcPr>
             <w:tcW w:w="5245" w:type="dxa"/>
+            <w:shd w:val="clear" w:color="auto" w:fill="00B050"/>
           </w:tcPr>
           <w:p>
             <w:pPr>
@@ -1254,13 +1606,8 @@
               <w:jc w:val="center"/>
             </w:pPr>
             <w:r>
-              <w:t>/api/</w:t>
-            </w:r>
-            <w:proofErr w:type="spellStart"/>
-            <w:r>
-              <w:t>soustache</w:t>
-            </w:r>
-            <w:proofErr w:type="spellEnd"/>
+              <w:t>/api/tache</w:t>
+            </w:r>
           </w:p>
         </w:tc>
       </w:tr>
@@ -1272,6 +1619,7 @@
           <w:tcPr>
             <w:tcW w:w="2416" w:type="dxa"/>
             <w:vMerge/>
+            <w:shd w:val="clear" w:color="auto" w:fill="00B050"/>
             <w:vAlign w:val="center"/>
           </w:tcPr>
           <w:p>
@@ -1287,22 +1635,15 @@
         <w:tc>
           <w:tcPr>
             <w:tcW w:w="4525" w:type="dxa"/>
-            <w:vAlign w:val="center"/>
-          </w:tcPr>
-          <w:p>
-            <w:pPr>
-              <w:jc w:val="center"/>
-            </w:pPr>
-            <w:r>
-              <w:t xml:space="preserve">Une </w:t>
-            </w:r>
-            <w:proofErr w:type="spellStart"/>
-            <w:r>
-              <w:t>sous-tache</w:t>
-            </w:r>
-            <w:proofErr w:type="spellEnd"/>
-            <w:r>
-              <w:t>(</w:t>
+            <w:shd w:val="clear" w:color="auto" w:fill="00B050"/>
+            <w:vAlign w:val="center"/>
+          </w:tcPr>
+          <w:p>
+            <w:pPr>
+              <w:jc w:val="center"/>
+            </w:pPr>
+            <w:r>
+              <w:t>Une tache(</w:t>
             </w:r>
             <w:proofErr w:type="spellStart"/>
             <w:r>
@@ -1317,6 +1658,7 @@
         <w:tc>
           <w:tcPr>
             <w:tcW w:w="5245" w:type="dxa"/>
+            <w:shd w:val="clear" w:color="auto" w:fill="00B050"/>
           </w:tcPr>
           <w:p>
             <w:pPr>
@@ -1324,15 +1666,7 @@
               <w:jc w:val="center"/>
             </w:pPr>
             <w:r>
-              <w:t>/api/</w:t>
-            </w:r>
-            <w:proofErr w:type="spellStart"/>
-            <w:r>
-              <w:t>soustache</w:t>
-            </w:r>
-            <w:proofErr w:type="spellEnd"/>
-            <w:r>
-              <w:t>{id}</w:t>
+              <w:t>/api/tache{id}</w:t>
             </w:r>
           </w:p>
         </w:tc>
@@ -1345,6 +1679,7 @@
           <w:tcPr>
             <w:tcW w:w="2416" w:type="dxa"/>
             <w:vMerge/>
+            <w:shd w:val="clear" w:color="auto" w:fill="00B050"/>
             <w:vAlign w:val="center"/>
           </w:tcPr>
           <w:p>
@@ -1360,22 +1695,15 @@
         <w:tc>
           <w:tcPr>
             <w:tcW w:w="4525" w:type="dxa"/>
-            <w:vAlign w:val="center"/>
-          </w:tcPr>
-          <w:p>
-            <w:pPr>
-              <w:jc w:val="center"/>
-            </w:pPr>
-            <w:r>
-              <w:t xml:space="preserve">Ajouter une </w:t>
-            </w:r>
-            <w:proofErr w:type="spellStart"/>
-            <w:r>
-              <w:t>sous-tache</w:t>
-            </w:r>
-            <w:proofErr w:type="spellEnd"/>
-            <w:r>
-              <w:t>(</w:t>
+            <w:shd w:val="clear" w:color="auto" w:fill="00B050"/>
+            <w:vAlign w:val="center"/>
+          </w:tcPr>
+          <w:p>
+            <w:pPr>
+              <w:jc w:val="center"/>
+            </w:pPr>
+            <w:r>
+              <w:t>Ajouter une tache(</w:t>
             </w:r>
             <w:proofErr w:type="spellStart"/>
             <w:r>
@@ -1390,6 +1718,7 @@
         <w:tc>
           <w:tcPr>
             <w:tcW w:w="5245" w:type="dxa"/>
+            <w:shd w:val="clear" w:color="auto" w:fill="00B050"/>
           </w:tcPr>
           <w:p>
             <w:pPr>
@@ -1397,15 +1726,7 @@
               <w:jc w:val="center"/>
             </w:pPr>
             <w:r>
-              <w:t>/api/</w:t>
-            </w:r>
-            <w:proofErr w:type="spellStart"/>
-            <w:r>
-              <w:t>soustache</w:t>
-            </w:r>
-            <w:proofErr w:type="spellEnd"/>
-            <w:r>
-              <w:t>/ajout</w:t>
+              <w:t>/api/tache/ajout</w:t>
             </w:r>
           </w:p>
         </w:tc>
@@ -1418,6 +1739,7 @@
           <w:tcPr>
             <w:tcW w:w="2416" w:type="dxa"/>
             <w:vMerge/>
+            <w:shd w:val="clear" w:color="auto" w:fill="00B050"/>
             <w:vAlign w:val="center"/>
           </w:tcPr>
           <w:p>
@@ -1433,28 +1755,22 @@
         <w:tc>
           <w:tcPr>
             <w:tcW w:w="4525" w:type="dxa"/>
-            <w:vAlign w:val="center"/>
-          </w:tcPr>
-          <w:p>
-            <w:pPr>
-              <w:jc w:val="center"/>
-            </w:pPr>
-            <w:r>
-              <w:t xml:space="preserve">Modifier une </w:t>
-            </w:r>
-            <w:proofErr w:type="spellStart"/>
-            <w:r>
-              <w:t>sous-tache</w:t>
-            </w:r>
-            <w:proofErr w:type="spellEnd"/>
-            <w:r>
-              <w:t>(update)</w:t>
+            <w:shd w:val="clear" w:color="auto" w:fill="00B050"/>
+            <w:vAlign w:val="center"/>
+          </w:tcPr>
+          <w:p>
+            <w:pPr>
+              <w:jc w:val="center"/>
+            </w:pPr>
+            <w:r>
+              <w:t>Modifier une tache(update)</w:t>
             </w:r>
           </w:p>
         </w:tc>
         <w:tc>
           <w:tcPr>
             <w:tcW w:w="5245" w:type="dxa"/>
+            <w:shd w:val="clear" w:color="auto" w:fill="00B050"/>
           </w:tcPr>
           <w:p>
             <w:pPr>
@@ -1462,23 +1778,18 @@
               <w:jc w:val="center"/>
             </w:pPr>
             <w:r>
-              <w:t>/api/</w:t>
-            </w:r>
-            <w:proofErr w:type="spellStart"/>
-            <w:r>
-              <w:t>soustache</w:t>
+              <w:t>/api/tache/</w:t>
+            </w:r>
+            <w:proofErr w:type="spellStart"/>
+            <w:r>
+              <w:t>modif</w:t>
             </w:r>
             <w:proofErr w:type="spellEnd"/>
             <w:r>
               <w:t>/</w:t>
             </w:r>
-            <w:proofErr w:type="spellStart"/>
-            <w:r>
-              <w:t>modif</w:t>
-            </w:r>
-            <w:proofErr w:type="spellEnd"/>
-            <w:r>
-              <w:t>/{id}</w:t>
+            <w:r>
+              <w:t>{id}</w:t>
             </w:r>
           </w:p>
         </w:tc>
@@ -1491,6 +1802,7 @@
           <w:tcPr>
             <w:tcW w:w="2416" w:type="dxa"/>
             <w:vMerge/>
+            <w:shd w:val="clear" w:color="auto" w:fill="00B050"/>
             <w:vAlign w:val="center"/>
           </w:tcPr>
           <w:p>
@@ -1506,22 +1818,15 @@
         <w:tc>
           <w:tcPr>
             <w:tcW w:w="4525" w:type="dxa"/>
-            <w:vAlign w:val="center"/>
-          </w:tcPr>
-          <w:p>
-            <w:pPr>
-              <w:jc w:val="center"/>
-            </w:pPr>
-            <w:r>
-              <w:t xml:space="preserve">Supprimer une </w:t>
-            </w:r>
-            <w:proofErr w:type="spellStart"/>
-            <w:r>
-              <w:t>sous-tache</w:t>
-            </w:r>
-            <w:proofErr w:type="spellEnd"/>
-            <w:r>
-              <w:t>(</w:t>
+            <w:shd w:val="clear" w:color="auto" w:fill="00B050"/>
+            <w:vAlign w:val="center"/>
+          </w:tcPr>
+          <w:p>
+            <w:pPr>
+              <w:jc w:val="center"/>
+            </w:pPr>
+            <w:r>
+              <w:t>Supprimer une tache(</w:t>
             </w:r>
             <w:proofErr w:type="spellStart"/>
             <w:r>
@@ -1536,6 +1841,7 @@
         <w:tc>
           <w:tcPr>
             <w:tcW w:w="5245" w:type="dxa"/>
+            <w:shd w:val="clear" w:color="auto" w:fill="00B050"/>
           </w:tcPr>
           <w:p>
             <w:pPr>
@@ -1543,15 +1849,7 @@
               <w:jc w:val="center"/>
             </w:pPr>
             <w:r>
-              <w:t>/api/</w:t>
-            </w:r>
-            <w:proofErr w:type="spellStart"/>
-            <w:r>
-              <w:t>soustache</w:t>
-            </w:r>
-            <w:proofErr w:type="spellEnd"/>
-            <w:r>
-              <w:t>/</w:t>
+              <w:t>/api/tache/</w:t>
             </w:r>
             <w:proofErr w:type="spellStart"/>
             <w:r>
@@ -1566,12 +1864,11 @@
       </w:tr>
       <w:tr>
         <w:trPr>
-          <w:trHeight w:val="297"/>
+          <w:trHeight w:val="58"/>
         </w:trPr>
         <w:tc>
           <w:tcPr>
             <w:tcW w:w="2416" w:type="dxa"/>
-            <w:vMerge/>
             <w:vAlign w:val="center"/>
           </w:tcPr>
           <w:p>
@@ -1582,86 +1879,12 @@
                 <w:szCs w:val="44"/>
               </w:rPr>
             </w:pPr>
-          </w:p>
-        </w:tc>
-        <w:tc>
-          <w:tcPr>
-            <w:tcW w:w="4525" w:type="dxa"/>
-            <w:vAlign w:val="center"/>
-          </w:tcPr>
-          <w:p>
-            <w:pPr>
-              <w:jc w:val="center"/>
-            </w:pPr>
-            <w:r>
-              <w:t>Changer l’</w:t>
-            </w:r>
-            <w:proofErr w:type="spellStart"/>
-            <w:r>
-              <w:t>etat</w:t>
-            </w:r>
-            <w:proofErr w:type="spellEnd"/>
-            <w:r>
-              <w:t xml:space="preserve"> de la </w:t>
-            </w:r>
-            <w:proofErr w:type="spellStart"/>
-            <w:r>
-              <w:t>sous-tache</w:t>
-            </w:r>
-            <w:proofErr w:type="spellEnd"/>
-            <w:r>
-              <w:t>(update)</w:t>
-            </w:r>
-          </w:p>
-        </w:tc>
-        <w:tc>
-          <w:tcPr>
-            <w:tcW w:w="5245" w:type="dxa"/>
-          </w:tcPr>
-          <w:p>
-            <w:pPr>
-              <w:ind w:left="360"/>
-              <w:jc w:val="center"/>
-            </w:pPr>
-            <w:r>
-              <w:t>/api/</w:t>
-            </w:r>
-            <w:proofErr w:type="spellStart"/>
-            <w:r>
-              <w:t>soustache</w:t>
-            </w:r>
-            <w:proofErr w:type="spellEnd"/>
-            <w:r>
-              <w:t>/</w:t>
-            </w:r>
-            <w:proofErr w:type="spellStart"/>
-            <w:r>
-              <w:t>etat</w:t>
-            </w:r>
-            <w:proofErr w:type="spellEnd"/>
-          </w:p>
-        </w:tc>
-      </w:tr>
-      <w:tr>
-        <w:trPr>
-          <w:trHeight w:val="302"/>
-        </w:trPr>
-        <w:tc>
-          <w:tcPr>
-            <w:tcW w:w="2416" w:type="dxa"/>
-            <w:vMerge w:val="restart"/>
-            <w:vAlign w:val="center"/>
-          </w:tcPr>
-          <w:p>
-            <w:pPr>
-              <w:jc w:val="center"/>
-            </w:pPr>
             <w:r>
               <w:rPr>
                 <w:sz w:val="44"/>
                 <w:szCs w:val="44"/>
               </w:rPr>
-              <w:t>taches</w:t>
+              <w:t>Api</w:t>
             </w:r>
           </w:p>
         </w:tc>
@@ -1675,29 +1898,14 @@
               <w:jc w:val="center"/>
             </w:pPr>
             <w:r>
-              <w:t xml:space="preserve">Liste de </w:t>
-            </w:r>
-            <w:proofErr w:type="spellStart"/>
-            <w:r>
-              <w:t>tout</w:t>
-            </w:r>
-            <w:proofErr w:type="spellEnd"/>
-            <w:r>
-              <w:t xml:space="preserve"> les taches(</w:t>
-            </w:r>
-            <w:proofErr w:type="spellStart"/>
-            <w:r>
-              <w:t>get</w:t>
-            </w:r>
-            <w:proofErr w:type="spellEnd"/>
-            <w:r>
-              <w:t xml:space="preserve"> all)</w:t>
+              <w:t>Documentation de l’api</w:t>
             </w:r>
           </w:p>
         </w:tc>
         <w:tc>
           <w:tcPr>
             <w:tcW w:w="5245" w:type="dxa"/>
+            <w:vAlign w:val="center"/>
           </w:tcPr>
           <w:p>
             <w:pPr>
@@ -1705,309 +1913,8 @@
               <w:jc w:val="center"/>
             </w:pPr>
             <w:r>
-              <w:t>/api/tache</w:t>
-            </w:r>
-          </w:p>
-        </w:tc>
-      </w:tr>
-      <w:tr>
-        <w:trPr>
-          <w:trHeight w:val="297"/>
-        </w:trPr>
-        <w:tc>
-          <w:tcPr>
-            <w:tcW w:w="2416" w:type="dxa"/>
-            <w:vMerge/>
-            <w:vAlign w:val="center"/>
-          </w:tcPr>
-          <w:p>
-            <w:pPr>
-              <w:jc w:val="center"/>
-              <w:rPr>
-                <w:sz w:val="44"/>
-                <w:szCs w:val="44"/>
-              </w:rPr>
-            </w:pPr>
-          </w:p>
-        </w:tc>
-        <w:tc>
-          <w:tcPr>
-            <w:tcW w:w="4525" w:type="dxa"/>
-            <w:vAlign w:val="center"/>
-          </w:tcPr>
-          <w:p>
-            <w:pPr>
-              <w:jc w:val="center"/>
-            </w:pPr>
-            <w:r>
-              <w:t>Une tache(</w:t>
-            </w:r>
-            <w:proofErr w:type="spellStart"/>
-            <w:r>
-              <w:t>get</w:t>
-            </w:r>
-            <w:proofErr w:type="spellEnd"/>
-            <w:r>
-              <w:t>)</w:t>
-            </w:r>
-          </w:p>
-        </w:tc>
-        <w:tc>
-          <w:tcPr>
-            <w:tcW w:w="5245" w:type="dxa"/>
-          </w:tcPr>
-          <w:p>
-            <w:pPr>
-              <w:ind w:left="360"/>
-              <w:jc w:val="center"/>
-            </w:pPr>
-            <w:r>
-              <w:t>/api/tache{id}</w:t>
-            </w:r>
-          </w:p>
-        </w:tc>
-      </w:tr>
-      <w:tr>
-        <w:trPr>
-          <w:trHeight w:val="297"/>
-        </w:trPr>
-        <w:tc>
-          <w:tcPr>
-            <w:tcW w:w="2416" w:type="dxa"/>
-            <w:vMerge/>
-            <w:vAlign w:val="center"/>
-          </w:tcPr>
-          <w:p>
-            <w:pPr>
-              <w:jc w:val="center"/>
-              <w:rPr>
-                <w:sz w:val="44"/>
-                <w:szCs w:val="44"/>
-              </w:rPr>
-            </w:pPr>
-          </w:p>
-        </w:tc>
-        <w:tc>
-          <w:tcPr>
-            <w:tcW w:w="4525" w:type="dxa"/>
-            <w:vAlign w:val="center"/>
-          </w:tcPr>
-          <w:p>
-            <w:pPr>
-              <w:jc w:val="center"/>
-            </w:pPr>
-            <w:r>
-              <w:t>Ajouter une tache(</w:t>
-            </w:r>
-            <w:proofErr w:type="spellStart"/>
-            <w:r>
-              <w:t>add</w:t>
-            </w:r>
-            <w:proofErr w:type="spellEnd"/>
-            <w:r>
-              <w:t>)</w:t>
-            </w:r>
-          </w:p>
-        </w:tc>
-        <w:tc>
-          <w:tcPr>
-            <w:tcW w:w="5245" w:type="dxa"/>
-          </w:tcPr>
-          <w:p>
-            <w:pPr>
-              <w:ind w:left="360"/>
-              <w:jc w:val="center"/>
-            </w:pPr>
-            <w:r>
-              <w:t>/api/tache/ajout</w:t>
-            </w:r>
-          </w:p>
-        </w:tc>
-      </w:tr>
-      <w:tr>
-        <w:trPr>
-          <w:trHeight w:val="297"/>
-        </w:trPr>
-        <w:tc>
-          <w:tcPr>
-            <w:tcW w:w="2416" w:type="dxa"/>
-            <w:vMerge/>
-            <w:vAlign w:val="center"/>
-          </w:tcPr>
-          <w:p>
-            <w:pPr>
-              <w:jc w:val="center"/>
-              <w:rPr>
-                <w:sz w:val="44"/>
-                <w:szCs w:val="44"/>
-              </w:rPr>
-            </w:pPr>
-          </w:p>
-        </w:tc>
-        <w:tc>
-          <w:tcPr>
-            <w:tcW w:w="4525" w:type="dxa"/>
-            <w:vAlign w:val="center"/>
-          </w:tcPr>
-          <w:p>
-            <w:pPr>
-              <w:jc w:val="center"/>
-            </w:pPr>
-            <w:r>
-              <w:t>Modifier une tache(update)</w:t>
-            </w:r>
-          </w:p>
-        </w:tc>
-        <w:tc>
-          <w:tcPr>
-            <w:tcW w:w="5245" w:type="dxa"/>
-          </w:tcPr>
-          <w:p>
-            <w:pPr>
-              <w:ind w:left="360"/>
-              <w:jc w:val="center"/>
-            </w:pPr>
-            <w:r>
-              <w:t>/api/tache/</w:t>
-            </w:r>
-            <w:proofErr w:type="spellStart"/>
-            <w:r>
-              <w:t>modif</w:t>
-            </w:r>
-            <w:proofErr w:type="spellEnd"/>
-            <w:r>
-              <w:t>/</w:t>
-            </w:r>
-            <w:r>
-              <w:t>{id}</w:t>
-            </w:r>
-          </w:p>
-        </w:tc>
-      </w:tr>
-      <w:tr>
-        <w:trPr>
-          <w:trHeight w:val="297"/>
-        </w:trPr>
-        <w:tc>
-          <w:tcPr>
-            <w:tcW w:w="2416" w:type="dxa"/>
-            <w:vMerge/>
-            <w:vAlign w:val="center"/>
-          </w:tcPr>
-          <w:p>
-            <w:pPr>
-              <w:jc w:val="center"/>
-              <w:rPr>
-                <w:sz w:val="44"/>
-                <w:szCs w:val="44"/>
-              </w:rPr>
-            </w:pPr>
-          </w:p>
-        </w:tc>
-        <w:tc>
-          <w:tcPr>
-            <w:tcW w:w="4525" w:type="dxa"/>
-            <w:vAlign w:val="center"/>
-          </w:tcPr>
-          <w:p>
-            <w:pPr>
-              <w:jc w:val="center"/>
-            </w:pPr>
-            <w:r>
-              <w:t>Supprimer une tache(</w:t>
-            </w:r>
-            <w:proofErr w:type="spellStart"/>
-            <w:r>
-              <w:t>delete</w:t>
-            </w:r>
-            <w:proofErr w:type="spellEnd"/>
-            <w:r>
-              <w:t>)</w:t>
-            </w:r>
-          </w:p>
-        </w:tc>
-        <w:tc>
-          <w:tcPr>
-            <w:tcW w:w="5245" w:type="dxa"/>
-          </w:tcPr>
-          <w:p>
-            <w:pPr>
-              <w:ind w:left="360"/>
-              <w:jc w:val="center"/>
-            </w:pPr>
-            <w:r>
-              <w:t>/api/tache/</w:t>
-            </w:r>
-            <w:proofErr w:type="spellStart"/>
-            <w:r>
-              <w:t>delete</w:t>
-            </w:r>
-            <w:proofErr w:type="spellEnd"/>
-            <w:r>
-              <w:t>{id}</w:t>
-            </w:r>
-          </w:p>
-        </w:tc>
-      </w:tr>
-      <w:tr>
-        <w:trPr>
-          <w:trHeight w:val="297"/>
-        </w:trPr>
-        <w:tc>
-          <w:tcPr>
-            <w:tcW w:w="2416" w:type="dxa"/>
-            <w:vMerge/>
-            <w:vAlign w:val="center"/>
-          </w:tcPr>
-          <w:p>
-            <w:pPr>
-              <w:jc w:val="center"/>
-              <w:rPr>
-                <w:sz w:val="44"/>
-                <w:szCs w:val="44"/>
-              </w:rPr>
-            </w:pPr>
-          </w:p>
-        </w:tc>
-        <w:tc>
-          <w:tcPr>
-            <w:tcW w:w="4525" w:type="dxa"/>
-            <w:vAlign w:val="center"/>
-          </w:tcPr>
-          <w:p>
-            <w:pPr>
-              <w:jc w:val="center"/>
-            </w:pPr>
-            <w:r>
-              <w:t>Changer l’</w:t>
-            </w:r>
-            <w:proofErr w:type="spellStart"/>
-            <w:r>
-              <w:t>etat</w:t>
-            </w:r>
-            <w:proofErr w:type="spellEnd"/>
-            <w:r>
-              <w:t xml:space="preserve"> de la tache(update)</w:t>
-            </w:r>
-          </w:p>
-        </w:tc>
-        <w:tc>
-          <w:tcPr>
-            <w:tcW w:w="5245" w:type="dxa"/>
-          </w:tcPr>
-          <w:p>
-            <w:pPr>
-              <w:ind w:left="360"/>
-              <w:jc w:val="center"/>
-            </w:pPr>
-            <w:r>
-              <w:t>/api/tache/</w:t>
-            </w:r>
-            <w:proofErr w:type="spellStart"/>
-            <w:r>
-              <w:t>etat</w:t>
-            </w:r>
-            <w:proofErr w:type="spellEnd"/>
+              <w:t>/api/doc</w:t>
+            </w:r>
           </w:p>
         </w:tc>
       </w:tr>
@@ -3544,6 +3451,7 @@
   <w:style w:type="character" w:default="1" w:styleId="Policepardfaut">
     <w:name w:val="Default Paragraph Font"/>
     <w:uiPriority w:val="1"/>
+    <w:semiHidden/>
     <w:unhideWhenUsed/>
   </w:style>
   <w:style w:type="table" w:default="1" w:styleId="TableauNormal">

</xml_diff>